<commit_message>
Updated Use Cases with UI Flows
</commit_message>
<xml_diff>
--- a/UC1 Upload Syllabus.docx
+++ b/UC1 Upload Syllabus.docx
@@ -301,8 +301,6 @@
               </w:rPr>
               <w:t>1</w:t>
             </w:r>
-            <w:bookmarkStart w:id="0" w:name="_GoBack"/>
-            <w:bookmarkEnd w:id="0"/>
           </w:p>
         </w:tc>
       </w:tr>
@@ -1892,8 +1890,110 @@
         </w:rPr>
       </w:pPr>
     </w:p>
+    <w:p>
+      <w:pPr>
+        <w:spacing w:after="160" w:line="259" w:lineRule="auto"/>
+        <w:ind w:left="360"/>
+        <w:contextualSpacing/>
+        <w:rPr>
+          <w:rFonts w:ascii="Century Gothic" w:eastAsiaTheme="minorHAnsi" w:hAnsi="Century Gothic"/>
+        </w:rPr>
+      </w:pPr>
+    </w:p>
+    <w:p>
+      <w:pPr>
+        <w:spacing w:after="160" w:line="259" w:lineRule="auto"/>
+        <w:ind w:left="360"/>
+        <w:contextualSpacing/>
+        <w:rPr>
+          <w:rFonts w:ascii="Century Gothic" w:eastAsiaTheme="minorHAnsi" w:hAnsi="Century Gothic"/>
+        </w:rPr>
+      </w:pPr>
+      <w:r>
+        <w:rPr>
+          <w:rFonts w:ascii="Century Gothic" w:eastAsiaTheme="minorHAnsi" w:hAnsi="Century Gothic"/>
+          <w:noProof/>
+        </w:rPr>
+        <w:drawing>
+          <wp:inline distT="0" distB="0" distL="0" distR="0" wp14:anchorId="2F583B09" wp14:editId="6D96CC3B">
+            <wp:extent cx="6858635" cy="3858895"/>
+            <wp:effectExtent l="0" t="0" r="0" b="8255"/>
+            <wp:docPr id="2" name="Picture 2"/>
+            <wp:cNvGraphicFramePr>
+              <a:graphicFrameLocks xmlns:a="http://schemas.openxmlformats.org/drawingml/2006/main" noChangeAspect="1"/>
+            </wp:cNvGraphicFramePr>
+            <a:graphic xmlns:a="http://schemas.openxmlformats.org/drawingml/2006/main">
+              <a:graphicData uri="http://schemas.openxmlformats.org/drawingml/2006/picture">
+                <pic:pic xmlns:pic="http://schemas.openxmlformats.org/drawingml/2006/picture">
+                  <pic:nvPicPr>
+                    <pic:cNvPr id="0" name="Picture 2"/>
+                    <pic:cNvPicPr>
+                      <a:picLocks noChangeAspect="1" noChangeArrowheads="1"/>
+                    </pic:cNvPicPr>
+                  </pic:nvPicPr>
+                  <pic:blipFill>
+                    <a:blip r:embed="rId10">
+                      <a:extLst>
+                        <a:ext uri="{28A0092B-C50C-407E-A947-70E740481C1C}">
+                          <a14:useLocalDpi xmlns:a14="http://schemas.microsoft.com/office/drawing/2010/main" val="0"/>
+                        </a:ext>
+                      </a:extLst>
+                    </a:blip>
+                    <a:srcRect/>
+                    <a:stretch>
+                      <a:fillRect/>
+                    </a:stretch>
+                  </pic:blipFill>
+                  <pic:spPr bwMode="auto">
+                    <a:xfrm>
+                      <a:off x="0" y="0"/>
+                      <a:ext cx="6858635" cy="3858895"/>
+                    </a:xfrm>
+                    <a:prstGeom prst="rect">
+                      <a:avLst/>
+                    </a:prstGeom>
+                    <a:noFill/>
+                  </pic:spPr>
+                </pic:pic>
+              </a:graphicData>
+            </a:graphic>
+          </wp:inline>
+        </w:drawing>
+      </w:r>
+      <w:bookmarkStart w:id="0" w:name="_GoBack"/>
+      <w:bookmarkEnd w:id="0"/>
+    </w:p>
+    <w:p>
+      <w:pPr>
+        <w:spacing w:after="160" w:line="259" w:lineRule="auto"/>
+        <w:ind w:left="360"/>
+        <w:contextualSpacing/>
+        <w:rPr>
+          <w:rFonts w:ascii="Century Gothic" w:eastAsiaTheme="minorHAnsi" w:hAnsi="Century Gothic"/>
+        </w:rPr>
+      </w:pPr>
+    </w:p>
+    <w:p>
+      <w:pPr>
+        <w:spacing w:after="160" w:line="259" w:lineRule="auto"/>
+        <w:ind w:left="360"/>
+        <w:contextualSpacing/>
+        <w:jc w:val="center"/>
+        <w:rPr>
+          <w:rFonts w:ascii="Century Gothic" w:eastAsiaTheme="minorHAnsi" w:hAnsi="Century Gothic"/>
+          <w:b/>
+        </w:rPr>
+      </w:pPr>
+      <w:r>
+        <w:rPr>
+          <w:rFonts w:ascii="Century Gothic" w:eastAsiaTheme="minorHAnsi" w:hAnsi="Century Gothic"/>
+          <w:b/>
+        </w:rPr>
+        <w:t>UI Flow</w:t>
+      </w:r>
+    </w:p>
     <w:sectPr>
-      <w:headerReference w:type="default" r:id="rId10"/>
+      <w:headerReference w:type="default" r:id="rId11"/>
       <w:pgSz w:w="12240" w:h="15840"/>
       <w:pgMar w:top="1440" w:right="720" w:bottom="1440" w:left="720" w:header="720" w:footer="720" w:gutter="0"/>
       <w:cols w:space="720"/>
@@ -7730,7 +7830,7 @@
 </file>
 
 <file path=customXml/itemProps2.xml><?xml version="1.0" encoding="utf-8"?>
-<ds:datastoreItem xmlns:ds="http://schemas.openxmlformats.org/officeDocument/2006/customXml" ds:itemID="{1B20F0AE-34CA-4C78-A5AA-A0B343E2A3E7}">
+<ds:datastoreItem xmlns:ds="http://schemas.openxmlformats.org/officeDocument/2006/customXml" ds:itemID="{85248012-96C9-4A2E-8A23-10834B6161EA}">
   <ds:schemaRefs>
     <ds:schemaRef ds:uri="http://schemas.openxmlformats.org/officeDocument/2006/bibliography"/>
   </ds:schemaRefs>

</xml_diff>